<commit_message>
Actualización de la arquitectura
</commit_message>
<xml_diff>
--- a/Desarrollo/SGDC/Documentos/Arquitectura de software/SGDC_DAS.docx
+++ b/Desarrollo/SGDC/Documentos/Arquitectura de software/SGDC_DAS.docx
@@ -214,7 +214,23 @@
           <w:sz w:val="40"/>
           <w:szCs w:val="40"/>
         </w:rPr>
-        <w:t>Versión 1.0</w:t>
+        <w:t xml:space="preserve">Versión </w:t>
+      </w:r>
+      <w:r>
+        <w:rPr>
+          <w:rFonts w:ascii="Times New Roman" w:hAnsi="Times New Roman" w:cs="Times New Roman"/>
+          <w:sz w:val="40"/>
+          <w:szCs w:val="40"/>
+        </w:rPr>
+        <w:t>2</w:t>
+      </w:r>
+      <w:r>
+        <w:rPr>
+          <w:rFonts w:ascii="Times New Roman" w:hAnsi="Times New Roman" w:cs="Times New Roman"/>
+          <w:sz w:val="40"/>
+          <w:szCs w:val="40"/>
+        </w:rPr>
+        <w:t>.0</w:t>
       </w:r>
     </w:p>
     <w:p>
@@ -340,7 +356,23 @@
           <w:szCs w:val="24"/>
         </w:rPr>
         <w:tab/>
-        <w:t>Lima, abril del 2023</w:t>
+        <w:t xml:space="preserve">Lima, </w:t>
+      </w:r>
+      <w:r>
+        <w:rPr>
+          <w:rFonts w:ascii="Times New Roman" w:hAnsi="Times New Roman" w:cs="Times New Roman"/>
+          <w:sz w:val="24"/>
+          <w:szCs w:val="24"/>
+        </w:rPr>
+        <w:t xml:space="preserve">mayo </w:t>
+      </w:r>
+      <w:r>
+        <w:rPr>
+          <w:rFonts w:ascii="Times New Roman" w:hAnsi="Times New Roman" w:cs="Times New Roman"/>
+          <w:sz w:val="24"/>
+          <w:szCs w:val="24"/>
+        </w:rPr>
+        <w:t>del 2023</w:t>
       </w:r>
     </w:p>
     <w:p>
@@ -606,6 +638,14 @@
                 <w:szCs w:val="24"/>
               </w:rPr>
             </w:pPr>
+            <w:r>
+              <w:rPr>
+                <w:rFonts w:ascii="Times New Roman" w:hAnsi="Times New Roman" w:cs="Times New Roman"/>
+                <w:sz w:val="24"/>
+                <w:szCs w:val="24"/>
+              </w:rPr>
+              <w:t>27/05</w:t>
+            </w:r>
           </w:p>
         </w:tc>
         <w:tc>
@@ -621,6 +661,14 @@
                 <w:szCs w:val="24"/>
               </w:rPr>
             </w:pPr>
+            <w:r>
+              <w:rPr>
+                <w:rFonts w:ascii="Times New Roman" w:hAnsi="Times New Roman" w:cs="Times New Roman"/>
+                <w:sz w:val="24"/>
+                <w:szCs w:val="24"/>
+              </w:rPr>
+              <w:t>2.0</w:t>
+            </w:r>
           </w:p>
         </w:tc>
         <w:tc>
@@ -636,6 +684,14 @@
                 <w:szCs w:val="24"/>
               </w:rPr>
             </w:pPr>
+            <w:r>
+              <w:rPr>
+                <w:rFonts w:ascii="Times New Roman" w:hAnsi="Times New Roman" w:cs="Times New Roman"/>
+                <w:sz w:val="24"/>
+                <w:szCs w:val="24"/>
+              </w:rPr>
+              <w:t>Capa 2 (Servidor) añadida</w:t>
+            </w:r>
           </w:p>
         </w:tc>
         <w:tc>
@@ -651,6 +707,14 @@
                 <w:szCs w:val="24"/>
               </w:rPr>
             </w:pPr>
+            <w:r>
+              <w:rPr>
+                <w:rFonts w:ascii="Times New Roman" w:hAnsi="Times New Roman" w:cs="Times New Roman"/>
+                <w:sz w:val="24"/>
+                <w:szCs w:val="24"/>
+              </w:rPr>
+              <w:t>Collachagua Poma Airton Wilson</w:t>
+            </w:r>
           </w:p>
         </w:tc>
       </w:tr>
@@ -1082,6 +1146,7 @@
         <w:t xml:space="preserve">Lenguaje de Desarrollo: JavaScript, </w:t>
       </w:r>
       <w:proofErr w:type="spellStart"/>
+      <w:proofErr w:type="gramStart"/>
       <w:r>
         <w:rPr>
           <w:rFonts w:ascii="Times New Roman" w:hAnsi="Times New Roman" w:cs="Times New Roman"/>
@@ -1089,6 +1154,7 @@
         <w:t>Css,Html</w:t>
       </w:r>
       <w:proofErr w:type="spellEnd"/>
+      <w:proofErr w:type="gramEnd"/>
       <w:r>
         <w:rPr>
           <w:rFonts w:ascii="Times New Roman" w:hAnsi="Times New Roman" w:cs="Times New Roman"/>
@@ -1114,6 +1180,12 @@
         </w:rPr>
         <w:t>Entorno de desarrollo:</w:t>
       </w:r>
+      <w:r>
+        <w:rPr>
+          <w:rFonts w:ascii="Times New Roman" w:hAnsi="Times New Roman" w:cs="Times New Roman"/>
+        </w:rPr>
+        <w:t xml:space="preserve"> Visual Studio</w:t>
+      </w:r>
     </w:p>
     <w:p>
       <w:pPr>
@@ -1141,7 +1213,7 @@
         <w:rPr>
           <w:rFonts w:ascii="Times New Roman" w:hAnsi="Times New Roman" w:cs="Times New Roman"/>
         </w:rPr>
-        <w:t>Sistema gestor de base de datos: MySQL versión 8.0</w:t>
+        <w:t xml:space="preserve">Sistema gestor de base de datos: MySQL </w:t>
       </w:r>
     </w:p>
     <w:p>
@@ -1837,6 +1909,75 @@
           <w:rFonts w:ascii="Times New Roman" w:hAnsi="Times New Roman" w:cs="Times New Roman"/>
         </w:rPr>
       </w:pPr>
+      <w:r>
+        <w:rPr>
+          <w:rFonts w:ascii="Times New Roman" w:hAnsi="Times New Roman" w:cs="Times New Roman"/>
+        </w:rPr>
+        <w:t xml:space="preserve">Capa de presentación (capa </w:t>
+      </w:r>
+      <w:r>
+        <w:rPr>
+          <w:rFonts w:ascii="Times New Roman" w:hAnsi="Times New Roman" w:cs="Times New Roman"/>
+        </w:rPr>
+        <w:t>2</w:t>
+      </w:r>
+      <w:r>
+        <w:rPr>
+          <w:rFonts w:ascii="Times New Roman" w:hAnsi="Times New Roman" w:cs="Times New Roman"/>
+        </w:rPr>
+        <w:t>):</w:t>
+      </w:r>
+      <w:r>
+        <w:t xml:space="preserve"> </w:t>
+      </w:r>
+      <w:r>
+        <w:rPr>
+          <w:rFonts w:ascii="Times New Roman" w:hAnsi="Times New Roman" w:cs="Times New Roman"/>
+        </w:rPr>
+        <w:t>Esta capa se encarga de interactuar con la base de datos para almacenar y recuperar la información necesaria para el funcionamiento del sistema.</w:t>
+      </w:r>
+      <w:r>
+        <w:rPr>
+          <w:rFonts w:ascii="Times New Roman" w:hAnsi="Times New Roman" w:cs="Times New Roman"/>
+        </w:rPr>
+        <w:t xml:space="preserve"> </w:t>
+      </w:r>
+      <w:r>
+        <w:rPr>
+          <w:rFonts w:ascii="Times New Roman" w:hAnsi="Times New Roman" w:cs="Times New Roman"/>
+        </w:rPr>
+        <w:br/>
+        <w:t>L</w:t>
+      </w:r>
+      <w:r>
+        <w:rPr>
+          <w:rFonts w:ascii="Times New Roman" w:hAnsi="Times New Roman" w:cs="Times New Roman"/>
+        </w:rPr>
+        <w:t xml:space="preserve">a capa del servidor actúa como el intermediario entre el cliente y los servicios de </w:t>
+      </w:r>
+      <w:proofErr w:type="spellStart"/>
+      <w:r>
+        <w:rPr>
+          <w:rFonts w:ascii="Times New Roman" w:hAnsi="Times New Roman" w:cs="Times New Roman"/>
+        </w:rPr>
+        <w:t>backend</w:t>
+      </w:r>
+      <w:proofErr w:type="spellEnd"/>
+      <w:r>
+        <w:rPr>
+          <w:rFonts w:ascii="Times New Roman" w:hAnsi="Times New Roman" w:cs="Times New Roman"/>
+        </w:rPr>
+        <w:t>, procesando solicitudes, aplicando la lógica de negocio, interactuando con servicios externos y generando respuestas adecuadas.</w:t>
+      </w:r>
+    </w:p>
+    <w:p>
+      <w:pPr>
+        <w:pStyle w:val="Prrafodelista"/>
+        <w:spacing w:line="360" w:lineRule="auto"/>
+        <w:rPr>
+          <w:rFonts w:ascii="Times New Roman" w:hAnsi="Times New Roman" w:cs="Times New Roman"/>
+        </w:rPr>
+      </w:pPr>
     </w:p>
     <w:p>
       <w:pPr>
@@ -1856,7 +1997,19 @@
         <w:rPr>
           <w:rFonts w:ascii="Times New Roman" w:hAnsi="Times New Roman" w:cs="Times New Roman"/>
         </w:rPr>
-        <w:t>aplicación (capa 2)</w:t>
+        <w:t>aplicación (capa</w:t>
+      </w:r>
+      <w:r>
+        <w:rPr>
+          <w:rFonts w:ascii="Times New Roman" w:hAnsi="Times New Roman" w:cs="Times New Roman"/>
+        </w:rPr>
+        <w:t xml:space="preserve"> 3</w:t>
+      </w:r>
+      <w:r>
+        <w:rPr>
+          <w:rFonts w:ascii="Times New Roman" w:hAnsi="Times New Roman" w:cs="Times New Roman"/>
+        </w:rPr>
+        <w:t>)</w:t>
       </w:r>
       <w:r>
         <w:rPr>
@@ -1874,50 +2027,125 @@
         <w:rPr>
           <w:rFonts w:ascii="Times New Roman" w:hAnsi="Times New Roman" w:cs="Times New Roman"/>
         </w:rPr>
-        <w:t xml:space="preserve">Esta capa es responsable de la lógica de negocio del sistema, es decir, de implementar los requisitos funcionales del mismo. Es aquí donde se implementan los algoritmos y reglas de negocio necesarios para procesar la información y producir </w:t>
-      </w:r>
-      <w:r>
-        <w:rPr>
-          <w:rFonts w:ascii="Times New Roman" w:hAnsi="Times New Roman" w:cs="Times New Roman"/>
-        </w:rPr>
-        <w:t>resultados.</w:t>
-      </w:r>
-    </w:p>
-    <w:p>
-      <w:pPr>
-        <w:pStyle w:val="Prrafodelista"/>
-        <w:spacing w:line="360" w:lineRule="auto"/>
-        <w:rPr>
-          <w:rFonts w:ascii="Times New Roman" w:hAnsi="Times New Roman" w:cs="Times New Roman"/>
-        </w:rPr>
-      </w:pPr>
-    </w:p>
-    <w:p>
-      <w:pPr>
-        <w:pStyle w:val="Prrafodelista"/>
-        <w:spacing w:line="360" w:lineRule="auto"/>
-        <w:rPr>
-          <w:rFonts w:ascii="Times New Roman" w:hAnsi="Times New Roman" w:cs="Times New Roman"/>
-        </w:rPr>
-      </w:pPr>
-      <w:r>
-        <w:rPr>
-          <w:rFonts w:ascii="Times New Roman" w:hAnsi="Times New Roman" w:cs="Times New Roman"/>
-          <w:noProof/>
-        </w:rPr>
+        <w:t>Esta capa es responsable de la lógica de negocio del sistema, es decir, de implementar los requisitos funcionales del mismo. Es aquí donde se implementan los algoritmos y reglas de negocio necesarios para procesar la información y producir resultados.</w:t>
+      </w:r>
+    </w:p>
+    <w:p>
+      <w:pPr>
+        <w:pStyle w:val="Prrafodelista"/>
+        <w:spacing w:line="360" w:lineRule="auto"/>
+        <w:rPr>
+          <w:rFonts w:ascii="Times New Roman" w:hAnsi="Times New Roman" w:cs="Times New Roman"/>
+        </w:rPr>
+      </w:pPr>
+    </w:p>
+    <w:p>
+      <w:pPr>
+        <w:pStyle w:val="Prrafodelista"/>
+        <w:spacing w:line="360" w:lineRule="auto"/>
+        <w:rPr>
+          <w:rFonts w:ascii="Times New Roman" w:hAnsi="Times New Roman" w:cs="Times New Roman"/>
+        </w:rPr>
+      </w:pPr>
+      <w:r>
+        <w:rPr>
+          <w:rFonts w:ascii="Times New Roman" w:hAnsi="Times New Roman" w:cs="Times New Roman"/>
+        </w:rPr>
+        <w:t>Capa de datos (c</w:t>
+      </w:r>
+      <w:r>
+        <w:rPr>
+          <w:rFonts w:ascii="Times New Roman" w:hAnsi="Times New Roman" w:cs="Times New Roman"/>
+        </w:rPr>
+        <w:t>apa</w:t>
+      </w:r>
+      <w:r>
+        <w:rPr>
+          <w:rFonts w:ascii="Times New Roman" w:hAnsi="Times New Roman" w:cs="Times New Roman"/>
+        </w:rPr>
+        <w:t xml:space="preserve"> </w:t>
+      </w:r>
+      <w:r>
+        <w:rPr>
+          <w:rFonts w:ascii="Times New Roman" w:hAnsi="Times New Roman" w:cs="Times New Roman"/>
+        </w:rPr>
+        <w:t>4</w:t>
+      </w:r>
+      <w:r>
+        <w:rPr>
+          <w:rFonts w:ascii="Times New Roman" w:hAnsi="Times New Roman" w:cs="Times New Roman"/>
+        </w:rPr>
+        <w:t>)</w:t>
+      </w:r>
+      <w:r>
+        <w:rPr>
+          <w:rFonts w:ascii="Times New Roman" w:hAnsi="Times New Roman" w:cs="Times New Roman"/>
+        </w:rPr>
+        <w:t xml:space="preserve">: Esta capa se encarga de almacenar y gestionar los datos del sistema, como los detalles del menú, los detalles del pedido, la información del cliente, las promociones y la facturación. La capa de persistencia de datos </w:t>
+      </w:r>
+      <w:r>
+        <w:rPr>
+          <w:rFonts w:ascii="Times New Roman" w:hAnsi="Times New Roman" w:cs="Times New Roman"/>
+        </w:rPr>
+        <w:t xml:space="preserve">será implementada en una </w:t>
+      </w:r>
+      <w:r>
+        <w:rPr>
+          <w:rFonts w:ascii="Times New Roman" w:hAnsi="Times New Roman" w:cs="Times New Roman"/>
+        </w:rPr>
+        <w:t xml:space="preserve">base de datos </w:t>
+      </w:r>
+      <w:r>
+        <w:rPr>
+          <w:rFonts w:ascii="Times New Roman" w:hAnsi="Times New Roman" w:cs="Times New Roman"/>
+        </w:rPr>
+        <w:t>My</w:t>
+      </w:r>
+      <w:r>
+        <w:rPr>
+          <w:rFonts w:ascii="Times New Roman" w:hAnsi="Times New Roman" w:cs="Times New Roman"/>
+        </w:rPr>
+        <w:t>SQL</w:t>
+      </w:r>
+      <w:r>
+        <w:rPr>
+          <w:rFonts w:ascii="Times New Roman" w:hAnsi="Times New Roman" w:cs="Times New Roman"/>
+        </w:rPr>
+        <w:t xml:space="preserve">, </w:t>
+      </w:r>
+      <w:r>
+        <w:rPr>
+          <w:rFonts w:ascii="Times New Roman" w:hAnsi="Times New Roman" w:cs="Times New Roman"/>
+        </w:rPr>
+        <w:t>En general, se encarga de la gestión de la base de datos y la interacción con otros sistemas de almacenamiento de datos.</w:t>
+      </w:r>
+    </w:p>
+    <w:p>
+      <w:pPr>
+        <w:pStyle w:val="Prrafodelista"/>
+        <w:spacing w:line="360" w:lineRule="auto"/>
+        <w:rPr>
+          <w:rFonts w:ascii="Times New Roman" w:hAnsi="Times New Roman" w:cs="Times New Roman"/>
+        </w:rPr>
+      </w:pPr>
+      <w:r>
+        <w:rPr>
+          <w:rFonts w:ascii="Times New Roman" w:hAnsi="Times New Roman" w:cs="Times New Roman"/>
+        </w:rPr>
+        <w:lastRenderedPageBreak/>
         <w:drawing>
-          <wp:anchor distT="0" distB="0" distL="114300" distR="114300" simplePos="0" relativeHeight="251659264" behindDoc="0" locked="0" layoutInCell="1" allowOverlap="1" wp14:anchorId="780C5424" wp14:editId="3A04C7CD">
+          <wp:anchor distT="0" distB="0" distL="114300" distR="114300" simplePos="0" relativeHeight="251659264" behindDoc="0" locked="0" layoutInCell="1" allowOverlap="1" wp14:anchorId="782B752A" wp14:editId="3C553AF3">
             <wp:simplePos x="0" y="0"/>
             <wp:positionH relativeFrom="margin">
               <wp:align>center</wp:align>
             </wp:positionH>
             <wp:positionV relativeFrom="paragraph">
-              <wp:posOffset>1462552</wp:posOffset>
+              <wp:posOffset>254635</wp:posOffset>
             </wp:positionV>
-            <wp:extent cx="5782177" cy="3163063"/>
-            <wp:effectExtent l="0" t="0" r="9525" b="0"/>
+            <wp:extent cx="6499225" cy="2800350"/>
+            <wp:effectExtent l="0" t="0" r="0" b="0"/>
             <wp:wrapTopAndBottom/>
-            <wp:docPr id="1835956945" name="Imagen 1"/>
+            <wp:docPr id="1946738726" name="Imagen 1"/>
             <wp:cNvGraphicFramePr>
               <a:graphicFrameLocks xmlns:a="http://schemas.openxmlformats.org/drawingml/2006/main" noChangeAspect="1"/>
             </wp:cNvGraphicFramePr>
@@ -1925,7 +2153,7 @@
               <a:graphicData uri="http://schemas.openxmlformats.org/drawingml/2006/picture">
                 <pic:pic xmlns:pic="http://schemas.openxmlformats.org/drawingml/2006/picture">
                   <pic:nvPicPr>
-                    <pic:cNvPr id="1835956945" name=""/>
+                    <pic:cNvPr id="1946738726" name=""/>
                     <pic:cNvPicPr/>
                   </pic:nvPicPr>
                   <pic:blipFill>
@@ -1943,7 +2171,7 @@
                   <pic:spPr>
                     <a:xfrm>
                       <a:off x="0" y="0"/>
-                      <a:ext cx="5782177" cy="3163063"/>
+                      <a:ext cx="6499225" cy="2800350"/>
                     </a:xfrm>
                     <a:prstGeom prst="rect">
                       <a:avLst/>
@@ -1952,74 +2180,14 @@
                 </pic:pic>
               </a:graphicData>
             </a:graphic>
+            <wp14:sizeRelH relativeFrom="margin">
+              <wp14:pctWidth>0</wp14:pctWidth>
+            </wp14:sizeRelH>
+            <wp14:sizeRelV relativeFrom="margin">
+              <wp14:pctHeight>0</wp14:pctHeight>
+            </wp14:sizeRelV>
           </wp:anchor>
         </w:drawing>
-      </w:r>
-      <w:r>
-        <w:rPr>
-          <w:rFonts w:ascii="Times New Roman" w:hAnsi="Times New Roman" w:cs="Times New Roman"/>
-        </w:rPr>
-        <w:t>Capa de datos (c</w:t>
-      </w:r>
-      <w:r>
-        <w:rPr>
-          <w:rFonts w:ascii="Times New Roman" w:hAnsi="Times New Roman" w:cs="Times New Roman"/>
-        </w:rPr>
-        <w:t>apa</w:t>
-      </w:r>
-      <w:r>
-        <w:rPr>
-          <w:rFonts w:ascii="Times New Roman" w:hAnsi="Times New Roman" w:cs="Times New Roman"/>
-        </w:rPr>
-        <w:t xml:space="preserve"> 3</w:t>
-      </w:r>
-      <w:r>
-        <w:rPr>
-          <w:rFonts w:ascii="Times New Roman" w:hAnsi="Times New Roman" w:cs="Times New Roman"/>
-        </w:rPr>
-        <w:t>)</w:t>
-      </w:r>
-      <w:r>
-        <w:rPr>
-          <w:rFonts w:ascii="Times New Roman" w:hAnsi="Times New Roman" w:cs="Times New Roman"/>
-        </w:rPr>
-        <w:t xml:space="preserve">: Esta capa se encarga de almacenar y gestionar los datos del sistema, como los detalles del menú, los detalles del pedido, la información del cliente, las promociones y la facturación. La capa de persistencia de datos </w:t>
-      </w:r>
-      <w:r>
-        <w:rPr>
-          <w:rFonts w:ascii="Times New Roman" w:hAnsi="Times New Roman" w:cs="Times New Roman"/>
-        </w:rPr>
-        <w:t xml:space="preserve">será implementada en una </w:t>
-      </w:r>
-      <w:r>
-        <w:rPr>
-          <w:rFonts w:ascii="Times New Roman" w:hAnsi="Times New Roman" w:cs="Times New Roman"/>
-        </w:rPr>
-        <w:t xml:space="preserve">base de datos </w:t>
-      </w:r>
-      <w:r>
-        <w:rPr>
-          <w:rFonts w:ascii="Times New Roman" w:hAnsi="Times New Roman" w:cs="Times New Roman"/>
-        </w:rPr>
-        <w:t>My</w:t>
-      </w:r>
-      <w:r>
-        <w:rPr>
-          <w:rFonts w:ascii="Times New Roman" w:hAnsi="Times New Roman" w:cs="Times New Roman"/>
-        </w:rPr>
-        <w:t>SQL</w:t>
-      </w:r>
-      <w:r>
-        <w:rPr>
-          <w:rFonts w:ascii="Times New Roman" w:hAnsi="Times New Roman" w:cs="Times New Roman"/>
-        </w:rPr>
-        <w:t xml:space="preserve">, </w:t>
-      </w:r>
-      <w:r>
-        <w:rPr>
-          <w:rFonts w:ascii="Times New Roman" w:hAnsi="Times New Roman" w:cs="Times New Roman"/>
-        </w:rPr>
-        <w:t>En general, se encarga de la gestión de la base de datos y la interacción con otros sistemas de almacenamiento de datos.</w:t>
       </w:r>
       <w:r>
         <w:rPr>

</xml_diff>